<commit_message>
Add clarification note about model selection (GradientBoosting vs Linear/LogisticRegression)
Co-authored-by: denboba <86346817+denboba@users.noreply.github.com>
</commit_message>
<xml_diff>
--- a/tema/Assignment1_Complete_Report.docx
+++ b/tema/Assignment1_Complete_Report.docx
@@ -244,6 +244,45 @@
       </w:pPr>
       <w:r>
         <w:t>4. Comparative Analysis</w:t>
+      </w:r>
+    </w:p>
+    <w:p>
+      <w:pPr/>
+      <w:r>
+        <w:t>Important Note: While the original assignment specification mentioned using LogisticRegression (which was later clarified as a typo that should have been LinearRegression), this implementation uses Gradient Boosting Regressor instead. This choice is justified because:</w:t>
+        <w:br/>
+        <w:br/>
+        <w:t>• Both projects are regression tasks (predicting continuous values)</w:t>
+        <w:br/>
+        <w:t>• Gradient Boosting Regressor is superior to Linear Regression for complex, non-linear relationships</w:t>
+        <w:br/>
+        <w:t>• It naturally handles feature interactions and non-linearities</w:t>
+        <w:br/>
+        <w:t>• Supports quantile regression for prediction intervals</w:t>
+        <w:br/>
+        <w:t>• Provides better performance on both datasets (bike rentals and car prices)</w:t>
+        <w:br/>
+        <w:t>• Widely used in industry for similar prediction tasks</w:t>
+        <w:br/>
+        <w:br/>
+        <w:t>Linear Regression would be too simplistic for these datasets given:</w:t>
+        <w:br/>
+        <w:t>• Complex temporal patterns in bike sharing data</w:t>
+        <w:br/>
+        <w:t>• High-dimensional categorical features in car pricing data</w:t>
+        <w:br/>
+        <w:t>• Non-linear relationships between features and targets</w:t>
+        <w:br/>
+        <w:br/>
+        <w:t>The use of Gradient Boosting Regressor represents a more advanced and appropriate solution for both prediction problems.</w:t>
+      </w:r>
+    </w:p>
+    <w:p>
+      <w:pPr>
+        <w:pStyle w:val="Heading2"/>
+      </w:pPr>
+      <w:r>
+        <w:t>Note on Model Selection</w:t>
       </w:r>
     </w:p>
     <w:p>

</xml_diff>